<commit_message>
Added leave balance CRUD prompt
</commit_message>
<xml_diff>
--- a/Documents/codex_hrms_prompts_with_gitignore.docx
+++ b/Documents/codex_hrms_prompts_with_gitignore.docx
@@ -1,6 +1,6 @@
 
 <file path=word/document.xml><?xml version="1.0" encoding="utf-8"?>
-<w:document xmlns:wpc="http://schemas.microsoft.com/office/word/2010/wordprocessingCanvas" xmlns:cx="http://schemas.microsoft.com/office/drawing/2014/chartex" xmlns:cx1="http://schemas.microsoft.com/office/drawing/2015/9/8/chartex" xmlns:mc="http://schemas.openxmlformats.org/markup-compatibility/2006" xmlns:o="urn:schemas-microsoft-com:office:office" xmlns:r="http://schemas.openxmlformats.org/officeDocument/2006/relationships" xmlns:m="http://schemas.openxmlformats.org/officeDocument/2006/math" xmlns:v="urn:schemas-microsoft-com:vml" xmlns:wp14="http://schemas.microsoft.com/office/word/2010/wordprocessingDrawing" xmlns:wp="http://schemas.openxmlformats.org/drawingml/2006/wordprocessingDrawing" xmlns:w10="urn:schemas-microsoft-com:office:word" xmlns:w="http://schemas.openxmlformats.org/wordprocessingml/2006/main" xmlns:w14="http://schemas.microsoft.com/office/word/2010/wordml" xmlns:w15="http://schemas.microsoft.com/office/word/2012/wordml" xmlns:w16se="http://schemas.microsoft.com/office/word/2015/wordml/symex" xmlns:wpg="http://schemas.microsoft.com/office/word/2010/wordprocessingGroup" xmlns:wpi="http://schemas.microsoft.com/office/word/2010/wordprocessingInk" xmlns:wne="http://schemas.microsoft.com/office/word/2006/wordml" xmlns:wps="http://schemas.microsoft.com/office/word/2010/wordprocessingShape" mc:Ignorable="w14 w15 w16se wp14">
+<w:document xmlns:wpc="http://schemas.microsoft.com/office/word/2010/wordprocessingCanvas" xmlns:cx="http://schemas.microsoft.com/office/drawing/2014/chartex" xmlns:cx1="http://schemas.microsoft.com/office/drawing/2015/9/8/chartex" xmlns:cx2="http://schemas.microsoft.com/office/drawing/2015/10/21/chartex" xmlns:cx3="http://schemas.microsoft.com/office/drawing/2016/5/9/chartex" xmlns:cx4="http://schemas.microsoft.com/office/drawing/2016/5/10/chartex" xmlns:cx5="http://schemas.microsoft.com/office/drawing/2016/5/11/chartex" xmlns:cx6="http://schemas.microsoft.com/office/drawing/2016/5/12/chartex" xmlns:cx7="http://schemas.microsoft.com/office/drawing/2016/5/13/chartex" xmlns:cx8="http://schemas.microsoft.com/office/drawing/2016/5/14/chartex" xmlns:mc="http://schemas.openxmlformats.org/markup-compatibility/2006" xmlns:aink="http://schemas.microsoft.com/office/drawing/2016/ink" xmlns:am3d="http://schemas.microsoft.com/office/drawing/2017/model3d" xmlns:o="urn:schemas-microsoft-com:office:office" xmlns:oel="http://schemas.microsoft.com/office/2019/extlst" xmlns:r="http://schemas.openxmlformats.org/officeDocument/2006/relationships" xmlns:m="http://schemas.openxmlformats.org/officeDocument/2006/math" xmlns:v="urn:schemas-microsoft-com:vml" xmlns:wp14="http://schemas.microsoft.com/office/word/2010/wordprocessingDrawing" xmlns:wp="http://schemas.openxmlformats.org/drawingml/2006/wordprocessingDrawing" xmlns:w10="urn:schemas-microsoft-com:office:word" xmlns:w="http://schemas.openxmlformats.org/wordprocessingml/2006/main" xmlns:w14="http://schemas.microsoft.com/office/word/2010/wordml" xmlns:w15="http://schemas.microsoft.com/office/word/2012/wordml" xmlns:w16cex="http://schemas.microsoft.com/office/word/2018/wordml/cex" xmlns:w16cid="http://schemas.microsoft.com/office/word/2016/wordml/cid" xmlns:w16="http://schemas.microsoft.com/office/word/2018/wordml" xmlns:w16du="http://schemas.microsoft.com/office/word/2023/wordml/word16du" xmlns:w16sdtdh="http://schemas.microsoft.com/office/word/2020/wordml/sdtdatahash" xmlns:w16sdtfl="http://schemas.microsoft.com/office/word/2024/wordml/sdtformatlock" xmlns:w16se="http://schemas.microsoft.com/office/word/2015/wordml/symex" xmlns:wpg="http://schemas.microsoft.com/office/word/2010/wordprocessingGroup" xmlns:wpi="http://schemas.microsoft.com/office/word/2010/wordprocessingInk" xmlns:wne="http://schemas.microsoft.com/office/word/2006/wordml" xmlns:wps="http://schemas.microsoft.com/office/word/2010/wordprocessingShape" mc:Ignorable="w14 w15 w16se w16cid w16 w16cex w16sdtdh w16sdtfl w16du wp14">
   <w:body>
     <w:p>
       <w:pPr>
@@ -79,8 +79,6 @@
       </w:r>
       <w:r>
         <w:br/>
-      </w:r>
-      <w:r>
         <w:t>*.DotSettings.user</w:t>
       </w:r>
       <w:r>
@@ -161,10 +159,7 @@
       </w:r>
       <w:r>
         <w:br/>
-        <w:t>## D</w:t>
-      </w:r>
-      <w:r>
-        <w:t>atabase / local data files</w:t>
+        <w:t>## Database / local data files</w:t>
       </w:r>
       <w:r>
         <w:br/>
@@ -267,10 +262,7 @@
       </w:r>
       <w:r>
         <w:br/>
-        <w:t>*.PublishSet</w:t>
-      </w:r>
-      <w:r>
-        <w:t>tings</w:t>
+        <w:t>*.PublishSettings</w:t>
       </w:r>
       <w:r>
         <w:br/>
@@ -309,10 +301,7 @@
       </w:r>
       <w:r>
         <w:br/>
-        <w:t># - wwwroot/ (static assets for UI, track the</w:t>
-      </w:r>
-      <w:r>
-        <w:t>m)</w:t>
+        <w:t># - wwwroot/ (static assets for UI, track them)</w:t>
       </w:r>
       <w:r>
         <w:br/>
@@ -343,17 +332,11 @@
       </w:r>
       <w:r>
         <w:br/>
-      </w:r>
-      <w:r>
-        <w:lastRenderedPageBreak/>
         <w:t>Task (PR #1 – Solution &amp; Projects Scaffold):</w:t>
       </w:r>
       <w:r>
         <w:br/>
-        <w:t>1. Cr</w:t>
-      </w:r>
-      <w:r>
-        <w:t>eate a .NET 8 solution named HRMS.sln with six projects:</w:t>
+        <w:t>1. Create a .NET 8 solution named HRMS.sln with six projects:</w:t>
       </w:r>
       <w:r>
         <w:br/>
@@ -373,10 +356,7 @@
       </w:r>
       <w:r>
         <w:br/>
-        <w:t xml:space="preserve">   - HRMS.UI (ASP.NET Core 8 MVC, m</w:t>
-      </w:r>
-      <w:r>
-        <w:t>inimal Program.cs + Views/Home/Index.cshtml placeholder)</w:t>
+        <w:t xml:space="preserve">   - HRMS.UI (ASP.NET Core 8 MVC, minimal Program.cs + Views/Home/Index.cshtml placeholder)</w:t>
       </w:r>
       <w:r>
         <w:br/>
@@ -436,10 +416,7 @@
       </w:r>
       <w:r>
         <w:br/>
-        <w:t>- Do NOT run restore/build/test; only create/modif</w:t>
-      </w:r>
-      <w:r>
-        <w:t>y text source files.</w:t>
+        <w:t>- Do NOT run restore/build/test; only create/modify text source files.</w:t>
       </w:r>
       <w:r>
         <w:br/>
@@ -454,10 +431,7 @@
       </w:r>
       <w:r>
         <w:br/>
-        <w:t>1. In HRMS.Models project, add entities Department, Employee, LeaveBalance with Id, properties, and relationship</w:t>
-      </w:r>
-      <w:r>
-        <w:t>s.</w:t>
+        <w:t>1. In HRMS.Models project, add entities Department, Employee, LeaveBalance with Id, properties, and relationships.</w:t>
       </w:r>
       <w:r>
         <w:br/>
@@ -484,10 +458,7 @@
         <w:pStyle w:val="Heading2"/>
       </w:pPr>
       <w:r>
-        <w:t>PR #3 – Data</w:t>
-      </w:r>
-      <w:r>
-        <w:t>Access &amp; EF Core</w:t>
+        <w:t>PR #3 – DataAccess &amp; EF Core</w:t>
       </w:r>
     </w:p>
     <w:p>
@@ -511,10 +482,7 @@
       </w:r>
       <w:r>
         <w:br/>
-        <w:t>1. Ensure EF Core packages</w:t>
-      </w:r>
-      <w:r>
-        <w:t xml:space="preserve"> are installed in HRMS.DataAccess:</w:t>
+        <w:t>1. Ensure EF Core packages are installed in HRMS.DataAccess:</w:t>
       </w:r>
       <w:r>
         <w:br/>
@@ -522,18 +490,11 @@
       </w:r>
       <w:r>
         <w:br/>
-        <w:t xml:space="preserve">   - Install-Package Microsoft.EntityFrameworkCore.SqlServer -Project HRMS.DataAccess -</w:t>
-      </w:r>
-      <w:r>
-        <w:lastRenderedPageBreak/>
-        <w:t>Version 8.0.6</w:t>
-      </w:r>
-      <w:r>
-        <w:br/>
-        <w:t xml:space="preserve">   - Install-Package Microsof</w:t>
-      </w:r>
-      <w:r>
-        <w:t>t.EntityFrameworkCore.Design -Project HRMS.DataAccess -Version 8.0.6</w:t>
+        <w:t xml:space="preserve">   - Install-Package Microsoft.EntityFrameworkCore.SqlServer -Project HRMS.DataAccess -Version 8.0.6</w:t>
+      </w:r>
+      <w:r>
+        <w:br/>
+        <w:t xml:space="preserve">   - Install-Package Microsoft.EntityFrameworkCore.Design -Project HRMS.DataAccess -Version 8.0.6</w:t>
       </w:r>
       <w:r>
         <w:br/>
@@ -545,10 +506,7 @@
       </w:r>
       <w:r>
         <w:br/>
-        <w:t>3. Add IGenericRep</w:t>
-      </w:r>
-      <w:r>
-        <w:t>ository&lt;T&gt; and GenericRepository&lt;T&gt;.</w:t>
+        <w:t>3. Add IGenericRepository&lt;T&gt; and GenericRepository&lt;T&gt;.</w:t>
       </w:r>
       <w:r>
         <w:br/>
@@ -560,10 +518,7 @@
       </w:r>
       <w:r>
         <w:br/>
-        <w:t>6. Create InitialCreate migration (ensure both .cs and .Designer.cs gener</w:t>
-      </w:r>
-      <w:r>
-        <w:t>ated).</w:t>
+        <w:t>6. Create InitialCreate migration (ensure both .cs and .Designer.cs generated).</w:t>
       </w:r>
       <w:r>
         <w:br/>
@@ -599,10 +554,7 @@
     </w:p>
     <w:p>
       <w:r>
-        <w:t>Safety ru</w:t>
-      </w:r>
-      <w:r>
-        <w:t>les:</w:t>
+        <w:t>Safety rules:</w:t>
       </w:r>
       <w:r>
         <w:br/>
@@ -621,10 +573,7 @@
       </w:r>
       <w:r>
         <w:br/>
-        <w:t>1. In HRMS.Services project, add DepartmentService, Employ</w:t>
-      </w:r>
-      <w:r>
-        <w:t>eeService, LeaveBalanceService implementing CRUD with DTOs.</w:t>
+        <w:t>1. In HRMS.Services project, add DepartmentService, EmployeeService, LeaveBalanceService implementing CRUD with DTOs.</w:t>
       </w:r>
       <w:r>
         <w:br/>
@@ -636,10 +585,7 @@
       </w:r>
       <w:r>
         <w:br/>
-        <w:t>4. Update HRMS.API Program.cs to register services in DI conta</w:t>
-      </w:r>
-      <w:r>
-        <w:t>iner.</w:t>
+        <w:t>4. Update HRMS.API Program.cs to register services in DI container.</w:t>
       </w:r>
       <w:r>
         <w:br/>
@@ -671,10 +617,7 @@
       </w:r>
       <w:r>
         <w:br/>
-        <w:t>- Respect .gitign</w:t>
-      </w:r>
-      <w:r>
-        <w:t>ore. Exclude bin/, obj/, .vs/, *.dll, *.exe, *.pdb, *.mdf, *.ldf, *.zip.</w:t>
+        <w:t>- Respect .gitignore. Exclude bin/, obj/, .vs/, *.dll, *.exe, *.pdb, *.mdf, *.ldf, *.zip.</w:t>
       </w:r>
       <w:r>
         <w:br/>
@@ -693,10 +636,7 @@
       </w:r>
       <w:r>
         <w:br/>
-        <w:t xml:space="preserve">  </w:t>
-      </w:r>
-      <w:r>
-        <w:t xml:space="preserve"> - Install-Package Microsoft.EntityFrameworkCore.Design -Project HRMS.API -Version 8.0.6</w:t>
+        <w:t xml:space="preserve">   - Install-Package Microsoft.EntityFrameworkCore.Design -Project HRMS.API -Version 8.0.6</w:t>
       </w:r>
       <w:r>
         <w:br/>
@@ -704,17 +644,11 @@
       </w:r>
       <w:r>
         <w:br/>
-      </w:r>
-      <w:r>
-        <w:lastRenderedPageBreak/>
         <w:t>2. Add DepartmentsController, EmployeesController, LeaveBalancesController.</w:t>
       </w:r>
       <w:r>
         <w:br/>
-        <w:t>3</w:t>
-      </w:r>
-      <w:r>
-        <w:t>. Implement endpoints: GET (paged list), GET by id, POST, PUT, DELETE.</w:t>
+        <w:t>3. Implement endpoints: GET (paged list), GET by id, POST, PUT, DELETE.</w:t>
       </w:r>
       <w:r>
         <w:br/>
@@ -734,10 +668,7 @@
       </w:r>
       <w:r>
         <w:br/>
-        <w:t xml:space="preserve">   - dotnet res</w:t>
-      </w:r>
-      <w:r>
-        <w:t>tore HRMS.sln</w:t>
+        <w:t xml:space="preserve">   - dotnet restore HRMS.sln</w:t>
       </w:r>
       <w:r>
         <w:br/>
@@ -756,6 +687,7 @@
         <w:pStyle w:val="Heading2"/>
       </w:pPr>
       <w:r>
+        <w:lastRenderedPageBreak/>
         <w:t>PR #6 – MVC UI Scaffold</w:t>
       </w:r>
     </w:p>
@@ -769,10 +701,7 @@
       </w:r>
       <w:r>
         <w:br/>
-        <w:t>- Respect .gitignore. Exclude bin/, obj/, .vs/</w:t>
-      </w:r>
-      <w:r>
-        <w:t>, *.dll, *.exe, *.pdb, *.mdf, *.ldf, *.zip.</w:t>
+        <w:t>- Respect .gitignore. Exclude bin/, obj/, .vs/, *.dll, *.exe, *.pdb, *.mdf, *.ldf, *.zip.</w:t>
       </w:r>
       <w:r>
         <w:br/>
@@ -791,10 +720,7 @@
       </w:r>
       <w:r>
         <w:br/>
-        <w:t>3. Create Views/Home/Index.cshtml with placeholder text "HRMS UI Home Pag</w:t>
-      </w:r>
-      <w:r>
-        <w:t>e".</w:t>
+        <w:t>3. Create Views/Home/Index.cshtml with placeholder text "HRMS UI Home Page".</w:t>
       </w:r>
       <w:r>
         <w:br/>
@@ -821,10 +747,7 @@
         <w:pStyle w:val="Heading2"/>
       </w:pPr>
       <w:r>
-        <w:t>PR #7 – MVC CRUD Page</w:t>
-      </w:r>
-      <w:r>
-        <w:t>s</w:t>
+        <w:t>PR #7 – MVC CRUD Pages</w:t>
       </w:r>
     </w:p>
     <w:p>
@@ -848,10 +771,7 @@
       </w:r>
       <w:r>
         <w:br/>
-        <w:t>1. Scaffold EmployeesController with Index, Det</w:t>
-      </w:r>
-      <w:r>
-        <w:t>ails, Create, Edit, Delete.</w:t>
+        <w:t>1. Scaffold EmployeesController with Index, Details, Create, Edit, Delete.</w:t>
       </w:r>
       <w:r>
         <w:br/>
@@ -867,10 +787,7 @@
       </w:r>
       <w:r>
         <w:br/>
-        <w:t>5. Configure API base URL in app</w:t>
-      </w:r>
-      <w:r>
-        <w:t>settings.json.</w:t>
+        <w:t>5. Configure API base URL in appsettings.json.</w:t>
       </w:r>
       <w:r>
         <w:br/>
@@ -901,22 +818,12 @@
         <w:pStyle w:val="Heading2"/>
       </w:pPr>
       <w:r>
-        <w:lastRenderedPageBreak/>
         <w:t>PR #8-</w:t>
       </w:r>
       <w:r>
         <w:t xml:space="preserve"> Finalize Create Flow (API &amp; UI) — Departments, Employees, </w:t>
       </w:r>
-      <w:proofErr w:type="spellStart"/>
-      <w:r>
-        <w:t>LeaveBalances</w:t>
-      </w:r>
-      <w:bookmarkStart w:id="0" w:name="_GoBack"/>
-      <w:bookmarkEnd w:id="0"/>
-      <w:proofErr w:type="spellEnd"/>
     </w:p>
-    <w:p/>
-    <w:p/>
     <w:p>
       <w:r>
         <w:t>Work against repository `zawmyohein1/codex-</w:t>
@@ -980,17 +887,12 @@
         <w:t xml:space="preserve">3) Compile error in </w:t>
       </w:r>
       <w:proofErr w:type="spellStart"/>
-      <w:proofErr w:type="gramStart"/>
       <w:r>
         <w:t>ApiControllerBase.HandleException</w:t>
       </w:r>
       <w:proofErr w:type="spellEnd"/>
       <w:r>
-        <w:t>(</w:t>
-      </w:r>
-      <w:proofErr w:type="gramEnd"/>
-      <w:r>
-        <w:t>Exception).</w:t>
+        <w:t>(Exception).</w:t>
       </w:r>
     </w:p>
     <w:p>
@@ -1042,12 +944,10 @@
         <w:t xml:space="preserve"> (e.g., Departments, Employees, </w:t>
       </w:r>
       <w:proofErr w:type="spellStart"/>
-      <w:proofErr w:type="gramStart"/>
       <w:r>
         <w:t>LeaveBalances</w:t>
       </w:r>
       <w:proofErr w:type="spellEnd"/>
-      <w:proofErr w:type="gramEnd"/>
       <w:r>
         <w:t>):</w:t>
       </w:r>
@@ -1062,17 +962,12 @@
         <w:t xml:space="preserve">     [</w:t>
       </w:r>
       <w:proofErr w:type="spellStart"/>
-      <w:proofErr w:type="gramStart"/>
       <w:r>
         <w:t>HttpGet</w:t>
       </w:r>
       <w:proofErr w:type="spellEnd"/>
       <w:r>
-        <w:t>(</w:t>
-      </w:r>
-      <w:proofErr w:type="gramEnd"/>
-      <w:r>
-        <w:t>"{</w:t>
+        <w:t>("{</w:t>
       </w:r>
       <w:proofErr w:type="spellStart"/>
       <w:r>
@@ -1104,30 +999,17 @@
         <w:t xml:space="preserve">   - In POST Create, replace </w:t>
       </w:r>
       <w:proofErr w:type="spellStart"/>
-      <w:proofErr w:type="gramStart"/>
       <w:r>
         <w:t>CreatedAtAction</w:t>
       </w:r>
       <w:proofErr w:type="spellEnd"/>
       <w:r>
-        <w:t>(</w:t>
-      </w:r>
-      <w:proofErr w:type="gramEnd"/>
-      <w:r>
-        <w:t>...) with:</w:t>
+        <w:t>(...) with:</w:t>
       </w:r>
     </w:p>
     <w:p>
       <w:r>
-        <w:t xml:space="preserve">     </w:t>
-      </w:r>
-      <w:proofErr w:type="gramStart"/>
-      <w:r>
-        <w:t>return</w:t>
-      </w:r>
-      <w:proofErr w:type="gramEnd"/>
-      <w:r>
-        <w:t xml:space="preserve"> </w:t>
+        <w:t xml:space="preserve">     return </w:t>
       </w:r>
       <w:proofErr w:type="spellStart"/>
       <w:r>
@@ -1212,46 +1094,20 @@
         <w:t xml:space="preserve"> </w:t>
       </w:r>
       <w:proofErr w:type="spellStart"/>
-      <w:proofErr w:type="gramStart"/>
       <w:r>
         <w:t>HandleException</w:t>
       </w:r>
       <w:proofErr w:type="spellEnd"/>
       <w:r>
-        <w:t>(</w:t>
-      </w:r>
-      <w:proofErr w:type="gramEnd"/>
-      <w:r>
-        <w:t>Exception ex)</w:t>
+        <w:t>(Exception ex)</w:t>
       </w:r>
     </w:p>
     <w:p>
       <w:r>
-        <w:t xml:space="preserve">   - Use a null-safe switch; replace any `or` with `||` and guard Message with `</w:t>
-      </w:r>
-      <w:proofErr w:type="gramStart"/>
-      <w:r>
-        <w:t>?.Contains(</w:t>
-      </w:r>
-      <w:proofErr w:type="gramEnd"/>
-      <w:r>
-        <w:t xml:space="preserve">... ) ?? </w:t>
-      </w:r>
-      <w:proofErr w:type="gramStart"/>
-      <w:r>
-        <w:t>false</w:t>
-      </w:r>
-      <w:proofErr w:type="gramEnd"/>
-      <w:r>
-        <w:t>`.</w:t>
+        <w:t xml:space="preserve">   - Use a null-safe switch; replace any `or` with `||` and guard Message with `?.Contains(... ) ?? false`.</w:t>
       </w:r>
     </w:p>
     <w:p>
-      <w:pPr>
-        <w:rPr>
-          <w:rFonts w:hint="eastAsia"/>
-        </w:rPr>
-      </w:pPr>
       <w:r>
         <w:rPr>
           <w:rFonts w:hint="eastAsia"/>
@@ -1419,17 +1275,12 @@
         <w:t xml:space="preserve">   - On success (2xx): </w:t>
       </w:r>
       <w:proofErr w:type="spellStart"/>
-      <w:proofErr w:type="gramStart"/>
       <w:r>
         <w:t>TempData</w:t>
       </w:r>
       <w:proofErr w:type="spellEnd"/>
       <w:r>
-        <w:t>[</w:t>
-      </w:r>
-      <w:proofErr w:type="gramEnd"/>
-      <w:r>
-        <w:t xml:space="preserve">"Success"] = "&lt;Entity&gt; saved successfully."; </w:t>
+        <w:t xml:space="preserve">["Success"] = "&lt;Entity&gt; saved successfully."; </w:t>
       </w:r>
       <w:proofErr w:type="spellStart"/>
       <w:r>
@@ -1466,14 +1317,9 @@
       </w:r>
       <w:proofErr w:type="spellEnd"/>
       <w:r>
-        <w:t xml:space="preserve">; fallback to generic error; return </w:t>
-      </w:r>
-      <w:proofErr w:type="gramStart"/>
-      <w:r>
-        <w:t>View(</w:t>
+        <w:t>; fallback to generic error; return View(</w:t>
       </w:r>
       <w:proofErr w:type="spellStart"/>
-      <w:proofErr w:type="gramEnd"/>
       <w:r>
         <w:t>dto</w:t>
       </w:r>
@@ -1506,33 +1352,20 @@
       </w:r>
       <w:proofErr w:type="spellEnd"/>
       <w:r>
-        <w:t>** for the above entities: show the top error summary ONLY when `</w:t>
-      </w:r>
-      <w:proofErr w:type="gramStart"/>
-      <w:r>
-        <w:t>!</w:t>
+        <w:t>** for the above entities: show the top error summary ONLY when `!</w:t>
       </w:r>
       <w:proofErr w:type="spellStart"/>
       <w:r>
         <w:t>ViewData.ModelState.IsValid</w:t>
       </w:r>
       <w:proofErr w:type="spellEnd"/>
-      <w:proofErr w:type="gramEnd"/>
       <w:r>
         <w:t>` and include `&lt;div asp-validation-summary="All"&gt;&lt;/div&gt;`.</w:t>
       </w:r>
     </w:p>
     <w:p>
       <w:r>
-        <w:t xml:space="preserve">   - Ensure `@section Scripts </w:t>
-      </w:r>
-      <w:proofErr w:type="gramStart"/>
-      <w:r>
-        <w:t>{ &lt;</w:t>
-      </w:r>
-      <w:proofErr w:type="gramEnd"/>
-      <w:r>
-        <w:t>partial name="_</w:t>
+        <w:t xml:space="preserve">   - Ensure `@section Scripts { &lt;partial name="_</w:t>
       </w:r>
       <w:proofErr w:type="spellStart"/>
       <w:r>
@@ -1556,17 +1389,12 @@
         <w:t xml:space="preserve">**: if </w:t>
       </w:r>
       <w:proofErr w:type="spellStart"/>
-      <w:proofErr w:type="gramStart"/>
       <w:r>
         <w:t>TempData</w:t>
       </w:r>
       <w:proofErr w:type="spellEnd"/>
       <w:r>
-        <w:t>[</w:t>
-      </w:r>
-      <w:proofErr w:type="gramEnd"/>
-      <w:r>
-        <w:t>"Success"] has value, render a green success alert.</w:t>
+        <w:t>["Success"] has value, render a green success alert.</w:t>
       </w:r>
     </w:p>
     <w:p>
@@ -1624,7 +1452,6 @@
     </w:p>
     <w:p>
       <w:r>
-        <w:lastRenderedPageBreak/>
         <w:t xml:space="preserve">   - Add `using </w:t>
       </w:r>
       <w:proofErr w:type="spellStart"/>
@@ -1632,13 +1459,8 @@
         <w:t>Microsoft.Extensions.Logging</w:t>
       </w:r>
       <w:proofErr w:type="spellEnd"/>
-      <w:proofErr w:type="gramStart"/>
-      <w:r>
-        <w:t>;`</w:t>
-      </w:r>
-      <w:proofErr w:type="gramEnd"/>
-      <w:r>
-        <w:t xml:space="preserve"> and `using </w:t>
+      <w:r>
+        <w:t xml:space="preserve">;` and `using </w:t>
       </w:r>
       <w:proofErr w:type="spellStart"/>
       <w:r>
@@ -1664,15 +1486,7 @@
     </w:p>
     <w:p>
       <w:r>
-        <w:t xml:space="preserve">     </w:t>
-      </w:r>
-      <w:proofErr w:type="gramStart"/>
-      <w:r>
-        <w:t>new</w:t>
-      </w:r>
-      <w:proofErr w:type="gramEnd"/>
-      <w:r>
-        <w:t xml:space="preserve"> </w:t>
+        <w:t xml:space="preserve">     new </w:t>
       </w:r>
       <w:proofErr w:type="spellStart"/>
       <w:r>
@@ -1701,15 +1515,7 @@
     </w:p>
     <w:p>
       <w:r>
-        <w:t xml:space="preserve">     </w:t>
-      </w:r>
-      <w:proofErr w:type="gramStart"/>
-      <w:r>
-        <w:t>new</w:t>
-      </w:r>
-      <w:proofErr w:type="gramEnd"/>
-      <w:r>
-        <w:t xml:space="preserve"> </w:t>
+        <w:t xml:space="preserve">     new </w:t>
       </w:r>
       <w:proofErr w:type="spellStart"/>
       <w:r>
@@ -1738,15 +1544,7 @@
     </w:p>
     <w:p>
       <w:r>
-        <w:t xml:space="preserve">     </w:t>
-      </w:r>
-      <w:proofErr w:type="gramStart"/>
-      <w:r>
-        <w:t>new</w:t>
-      </w:r>
-      <w:proofErr w:type="gramEnd"/>
-      <w:r>
-        <w:t xml:space="preserve"> </w:t>
+        <w:t xml:space="preserve">     new </w:t>
       </w:r>
       <w:proofErr w:type="spellStart"/>
       <w:r>
@@ -1801,11 +1599,6 @@
       </w:r>
     </w:p>
     <w:p>
-      <w:pPr>
-        <w:rPr>
-          <w:rFonts w:hint="eastAsia"/>
-        </w:rPr>
-      </w:pPr>
       <w:r>
         <w:rPr>
           <w:rFonts w:hint="eastAsia"/>
@@ -1881,11 +1674,6 @@
       </w:r>
     </w:p>
     <w:p>
-      <w:pPr>
-        <w:rPr>
-          <w:rFonts w:hint="eastAsia"/>
-        </w:rPr>
-      </w:pPr>
       <w:r>
         <w:rPr>
           <w:rFonts w:hint="eastAsia"/>
@@ -1902,29 +1690,10 @@
         <w:rPr>
           <w:rFonts w:hint="eastAsia"/>
         </w:rPr>
-        <w:t xml:space="preserve"> 201 from API; UI redirects to Index with green success banner</w:t>
-      </w:r>
-      <w:proofErr w:type="gramStart"/>
-      <w:r>
-        <w:rPr>
-          <w:rFonts w:hint="eastAsia"/>
-        </w:rPr>
-        <w:t>;</w:t>
-      </w:r>
-      <w:proofErr w:type="gramEnd"/>
-      <w:r>
-        <w:rPr>
-          <w:rFonts w:hint="eastAsia"/>
-        </w:rPr>
-        <w:t xml:space="preserve"> row visible.</w:t>
+        <w:t xml:space="preserve"> 201 from API; UI redirects to Index with green success banner; row visible.</w:t>
       </w:r>
     </w:p>
     <w:p>
-      <w:pPr>
-        <w:rPr>
-          <w:rFonts w:hint="eastAsia"/>
-        </w:rPr>
-      </w:pPr>
       <w:r>
         <w:rPr>
           <w:rFonts w:hint="eastAsia"/>
@@ -1960,20 +1729,191 @@
     </w:p>
     <w:p>
       <w:r>
-        <w:t>- No 500 from Create</w:t>
-      </w:r>
-      <w:proofErr w:type="gramStart"/>
-      <w:r>
-        <w:t>;</w:t>
-      </w:r>
-      <w:proofErr w:type="gramEnd"/>
-      <w:r>
-        <w:t xml:space="preserve"> handler compiles and returns correct status codes.</w:t>
+        <w:t>- No 500 from Create; handler compiles and returns correct status codes.</w:t>
       </w:r>
     </w:p>
     <w:p>
       <w:r>
         <w:t>- Tests compile and run without constructor errors.</w:t>
+      </w:r>
+    </w:p>
+    <w:p>
+      <w:pPr>
+        <w:pStyle w:val="Heading2"/>
+      </w:pPr>
+      <w:r>
+        <w:t>PR #9 – MVC CRUD Pages (Leave Balances)</w:t>
+      </w:r>
+    </w:p>
+    <w:p>
+      <w:r>
+        <w:br/>
+        <w:t>Safety rules:</w:t>
+      </w:r>
+      <w:r>
+        <w:br/>
+        <w:t>- Do NOT run restore/build/test; only create/modify text source files.</w:t>
+      </w:r>
+      <w:r>
+        <w:br/>
+        <w:t>- Respect `.gitignore`. Exclude bin/, obj/, .vs/, *.dll, *.exe, *.pdb, *.mdf, *.ldf, *.zip.</w:t>
+      </w:r>
+      <w:r>
+        <w:br/>
+      </w:r>
+      <w:r>
+        <w:br/>
+        <w:t>Task (PR #9 – Leave Balances CRUD in MVC UI):</w:t>
+      </w:r>
+      <w:r>
+        <w:br/>
+        <w:t>1. In HRMS.UI/Controllers/, add LeaveBalancesController.cs with actions:</w:t>
+      </w:r>
+      <w:r>
+        <w:br/>
+        <w:t xml:space="preserve">   - Index (with search/sort/paging via PagedRequest)</w:t>
+      </w:r>
+      <w:r>
+        <w:br/>
+        <w:t xml:space="preserve">   - Details(int id)</w:t>
+      </w:r>
+      <w:r>
+        <w:br/>
+        <w:t xml:space="preserve">   - Create (GET + POST using CreateLeaveBalanceDto)</w:t>
+      </w:r>
+      <w:r>
+        <w:br/>
+        <w:t xml:space="preserve">   - Edit (GET + POST using UpdateLeaveBalanceDto)</w:t>
+      </w:r>
+      <w:r>
+        <w:br/>
+        <w:t xml:space="preserve">   - Delete (GET + POST via DeleteConfirmed)</w:t>
+      </w:r>
+      <w:r>
+        <w:br/>
+        <w:t xml:space="preserve">   - Use HttpClient to call HRMS.API, identical to Employees/Departments.</w:t>
+      </w:r>
+      <w:r>
+        <w:br/>
+        <w:t xml:space="preserve">   - On success: TempData["SuccessMessage"] = "Leave Balance saved successfully.";</w:t>
+      </w:r>
+      <w:r>
+        <w:br/>
+        <w:t xml:space="preserve">   - On error: parse ProblemDetails → ModelState.</w:t>
+      </w:r>
+      <w:r>
+        <w:br/>
+      </w:r>
+      <w:r>
+        <w:br/>
+        <w:t>2. In HRMS.UI/Views/LeaveBalances/, add:</w:t>
+      </w:r>
+      <w:r>
+        <w:br/>
+        <w:t xml:space="preserve">   - Index.cshtml → @model PagedResult&lt;LeaveBalanceDto&gt; (Bootstrap table + paging)</w:t>
+      </w:r>
+      <w:r>
+        <w:br/>
+        <w:t xml:space="preserve">   - Details.cshtml → @model LeaveBalanceDto</w:t>
+      </w:r>
+      <w:r>
+        <w:br/>
+        <w:t xml:space="preserve">   - Create.cshtml → @model CreateLeaveBalanceDto</w:t>
+      </w:r>
+      <w:r>
+        <w:br/>
+        <w:t xml:space="preserve">   - Edit.cshtml → @model UpdateLeaveBalanceDto</w:t>
+      </w:r>
+      <w:r>
+        <w:br/>
+        <w:t xml:space="preserve">   - Delete.cshtml → @model LeaveBalanceDto</w:t>
+      </w:r>
+      <w:r>
+        <w:br/>
+        <w:t xml:space="preserve">   - Use Bootstrap styling, antiforgery tokens, &lt;div asp-validation-summary="All"&gt;&lt;/div&gt;, and</w:t>
+      </w:r>
+      <w:r>
+        <w:br/>
+        <w:t xml:space="preserve">     @section Scripts { &lt;partial name="_ValidationScriptsPartial" /&gt; }.</w:t>
+      </w:r>
+      <w:r>
+        <w:br/>
+      </w:r>
+      <w:r>
+        <w:br/>
+        <w:t>3. Update _Layout.cshtml:</w:t>
+      </w:r>
+      <w:r>
+        <w:br/>
+        <w:t xml:space="preserve">   - Add Leave Balances navbar link, same style/order as Employees/Departments.</w:t>
+      </w:r>
+      <w:r>
+        <w:br/>
+      </w:r>
+      <w:r>
+        <w:br/>
+        <w:t>4. Config:</w:t>
+      </w:r>
+      <w:r>
+        <w:br/>
+        <w:t xml:space="preserve">   - Reuse API base URL in appsettings.json.</w:t>
+      </w:r>
+      <w:r>
+        <w:br/>
+        <w:t xml:space="preserve">   - If endpoints are explicitly configured, add "LeaveBalances" entry consistent with Employees/Departments.</w:t>
+      </w:r>
+      <w:r>
+        <w:br/>
+      </w:r>
+      <w:r>
+        <w:br/>
+        <w:t>Acceptance:</w:t>
+      </w:r>
+      <w:r>
+        <w:br/>
+        <w:t>- /LeaveBalances CRUD works end-to-end against HRMS.API.</w:t>
+      </w:r>
+      <w:r>
+        <w:br/>
+        <w:t>- UI/alerts/paging match Employees &amp; Departments exactly.</w:t>
+      </w:r>
+      <w:r>
+        <w:br/>
+        <w:t>- No new ViewModels or folders created (only use DTOs).</w:t>
+      </w:r>
+      <w:r>
+        <w:br/>
+        <w:t>- Commit contains only:</w:t>
+      </w:r>
+      <w:r>
+        <w:br/>
+        <w:t xml:space="preserve">  - LeaveBalancesController.cs</w:t>
+      </w:r>
+      <w:r>
+        <w:br/>
+        <w:t xml:space="preserve">  - Views under /Views/LeaveBalances/</w:t>
+      </w:r>
+      <w:r>
+        <w:br/>
+        <w:t xml:space="preserve">  - _Layout.cshtml</w:t>
+      </w:r>
+      <w:r>
+        <w:br/>
+        <w:t xml:space="preserve">  - appsettings.json (if updated)</w:t>
+      </w:r>
+      <w:r>
+        <w:br/>
+      </w:r>
+      <w:r>
+        <w:br/>
+        <w:t>Output:</w:t>
+      </w:r>
+      <w:r>
+        <w:br/>
+        <w:t>- Provide a full patch/diff of added/modified files only.</w:t>
+      </w:r>
+      <w:r>
+        <w:br/>
       </w:r>
     </w:p>
     <w:sectPr>
@@ -1987,7 +1927,7 @@
 </file>
 
 <file path=word/numbering.xml><?xml version="1.0" encoding="utf-8"?>
-<w:numbering xmlns:wpc="http://schemas.microsoft.com/office/word/2010/wordprocessingCanvas" xmlns:cx="http://schemas.microsoft.com/office/drawing/2014/chartex" xmlns:cx1="http://schemas.microsoft.com/office/drawing/2015/9/8/chartex" xmlns:mc="http://schemas.openxmlformats.org/markup-compatibility/2006" xmlns:o="urn:schemas-microsoft-com:office:office" xmlns:r="http://schemas.openxmlformats.org/officeDocument/2006/relationships" xmlns:m="http://schemas.openxmlformats.org/officeDocument/2006/math" xmlns:v="urn:schemas-microsoft-com:vml" xmlns:wp14="http://schemas.microsoft.com/office/word/2010/wordprocessingDrawing" xmlns:wp="http://schemas.openxmlformats.org/drawingml/2006/wordprocessingDrawing" xmlns:w10="urn:schemas-microsoft-com:office:word" xmlns:w="http://schemas.openxmlformats.org/wordprocessingml/2006/main" xmlns:w14="http://schemas.microsoft.com/office/word/2010/wordml" xmlns:w15="http://schemas.microsoft.com/office/word/2012/wordml" xmlns:w16se="http://schemas.microsoft.com/office/word/2015/wordml/symex" xmlns:wpg="http://schemas.microsoft.com/office/word/2010/wordprocessingGroup" xmlns:wpi="http://schemas.microsoft.com/office/word/2010/wordprocessingInk" xmlns:wne="http://schemas.microsoft.com/office/word/2006/wordml" xmlns:wps="http://schemas.microsoft.com/office/word/2010/wordprocessingShape" mc:Ignorable="w14 w15 w16se wp14">
+<w:numbering xmlns:wpc="http://schemas.microsoft.com/office/word/2010/wordprocessingCanvas" xmlns:cx="http://schemas.microsoft.com/office/drawing/2014/chartex" xmlns:cx1="http://schemas.microsoft.com/office/drawing/2015/9/8/chartex" xmlns:cx2="http://schemas.microsoft.com/office/drawing/2015/10/21/chartex" xmlns:cx3="http://schemas.microsoft.com/office/drawing/2016/5/9/chartex" xmlns:cx4="http://schemas.microsoft.com/office/drawing/2016/5/10/chartex" xmlns:cx5="http://schemas.microsoft.com/office/drawing/2016/5/11/chartex" xmlns:cx6="http://schemas.microsoft.com/office/drawing/2016/5/12/chartex" xmlns:cx7="http://schemas.microsoft.com/office/drawing/2016/5/13/chartex" xmlns:cx8="http://schemas.microsoft.com/office/drawing/2016/5/14/chartex" xmlns:mc="http://schemas.openxmlformats.org/markup-compatibility/2006" xmlns:aink="http://schemas.microsoft.com/office/drawing/2016/ink" xmlns:am3d="http://schemas.microsoft.com/office/drawing/2017/model3d" xmlns:o="urn:schemas-microsoft-com:office:office" xmlns:oel="http://schemas.microsoft.com/office/2019/extlst" xmlns:r="http://schemas.openxmlformats.org/officeDocument/2006/relationships" xmlns:m="http://schemas.openxmlformats.org/officeDocument/2006/math" xmlns:v="urn:schemas-microsoft-com:vml" xmlns:wp14="http://schemas.microsoft.com/office/word/2010/wordprocessingDrawing" xmlns:wp="http://schemas.openxmlformats.org/drawingml/2006/wordprocessingDrawing" xmlns:w10="urn:schemas-microsoft-com:office:word" xmlns:w="http://schemas.openxmlformats.org/wordprocessingml/2006/main" xmlns:w14="http://schemas.microsoft.com/office/word/2010/wordml" xmlns:w15="http://schemas.microsoft.com/office/word/2012/wordml" xmlns:w16cex="http://schemas.microsoft.com/office/word/2018/wordml/cex" xmlns:w16cid="http://schemas.microsoft.com/office/word/2016/wordml/cid" xmlns:w16="http://schemas.microsoft.com/office/word/2018/wordml" xmlns:w16du="http://schemas.microsoft.com/office/word/2023/wordml/word16du" xmlns:w16sdtdh="http://schemas.microsoft.com/office/word/2020/wordml/sdtdatahash" xmlns:w16sdtfl="http://schemas.microsoft.com/office/word/2024/wordml/sdtformatlock" xmlns:w16se="http://schemas.microsoft.com/office/word/2015/wordml/symex" xmlns:wpg="http://schemas.microsoft.com/office/word/2010/wordprocessingGroup" xmlns:wpi="http://schemas.microsoft.com/office/word/2010/wordprocessingInk" xmlns:wne="http://schemas.microsoft.com/office/word/2006/wordml" xmlns:wps="http://schemas.microsoft.com/office/word/2010/wordprocessingShape" mc:Ignorable="w14 w15 w16se w16cid w16 w16cex w16sdtdh w16sdtfl w16du wp14">
   <w:abstractNum w:abstractNumId="0" w15:restartNumberingAfterBreak="0">
     <w:nsid w:val="FFFFFF7C"/>
     <w:multiLevelType w:val="singleLevel"/>
@@ -2159,38 +2099,38 @@
       </w:rPr>
     </w:lvl>
   </w:abstractNum>
-  <w:num w:numId="1">
+  <w:num w:numId="1" w16cid:durableId="266234808">
     <w:abstractNumId w:val="8"/>
   </w:num>
-  <w:num w:numId="2">
+  <w:num w:numId="2" w16cid:durableId="11608524">
     <w:abstractNumId w:val="6"/>
   </w:num>
-  <w:num w:numId="3">
+  <w:num w:numId="3" w16cid:durableId="916472932">
     <w:abstractNumId w:val="5"/>
   </w:num>
-  <w:num w:numId="4">
+  <w:num w:numId="4" w16cid:durableId="773132866">
     <w:abstractNumId w:val="4"/>
   </w:num>
-  <w:num w:numId="5">
+  <w:num w:numId="5" w16cid:durableId="865021091">
     <w:abstractNumId w:val="7"/>
   </w:num>
-  <w:num w:numId="6">
+  <w:num w:numId="6" w16cid:durableId="311106579">
     <w:abstractNumId w:val="3"/>
   </w:num>
-  <w:num w:numId="7">
+  <w:num w:numId="7" w16cid:durableId="284165971">
     <w:abstractNumId w:val="2"/>
   </w:num>
-  <w:num w:numId="8">
+  <w:num w:numId="8" w16cid:durableId="25110234">
     <w:abstractNumId w:val="1"/>
   </w:num>
-  <w:num w:numId="9">
+  <w:num w:numId="9" w16cid:durableId="1617515593">
     <w:abstractNumId w:val="0"/>
   </w:num>
 </w:numbering>
 </file>
 
 <file path=word/styles.xml><?xml version="1.0" encoding="utf-8"?>
-<w:styles xmlns:mc="http://schemas.openxmlformats.org/markup-compatibility/2006" xmlns:r="http://schemas.openxmlformats.org/officeDocument/2006/relationships" xmlns:w="http://schemas.openxmlformats.org/wordprocessingml/2006/main" xmlns:w14="http://schemas.microsoft.com/office/word/2010/wordml" xmlns:w15="http://schemas.microsoft.com/office/word/2012/wordml" xmlns:w16se="http://schemas.microsoft.com/office/word/2015/wordml/symex" mc:Ignorable="w14 w15 w16se">
+<w:styles xmlns:mc="http://schemas.openxmlformats.org/markup-compatibility/2006" xmlns:r="http://schemas.openxmlformats.org/officeDocument/2006/relationships" xmlns:w="http://schemas.openxmlformats.org/wordprocessingml/2006/main" xmlns:w14="http://schemas.microsoft.com/office/word/2010/wordml" xmlns:w15="http://schemas.microsoft.com/office/word/2012/wordml" xmlns:w16cex="http://schemas.microsoft.com/office/word/2018/wordml/cex" xmlns:w16cid="http://schemas.microsoft.com/office/word/2016/wordml/cid" xmlns:w16="http://schemas.microsoft.com/office/word/2018/wordml" xmlns:w16du="http://schemas.microsoft.com/office/word/2023/wordml/word16du" xmlns:w16sdtdh="http://schemas.microsoft.com/office/word/2020/wordml/sdtdatahash" xmlns:w16sdtfl="http://schemas.microsoft.com/office/word/2024/wordml/sdtformatlock" xmlns:w16se="http://schemas.microsoft.com/office/word/2015/wordml/symex" mc:Ignorable="w14 w15 w16se w16cid w16 w16cex w16sdtdh w16sdtfl w16du">
   <w:docDefaults>
     <w:rPrDefault>
       <w:rPr>
@@ -2206,7 +2146,7 @@
       </w:pPr>
     </w:pPrDefault>
   </w:docDefaults>
-  <w:latentStyles w:defLockedState="0" w:defUIPriority="99" w:defSemiHidden="0" w:defUnhideWhenUsed="0" w:defQFormat="0" w:count="371">
+  <w:latentStyles w:defLockedState="0" w:defUIPriority="99" w:defSemiHidden="0" w:defUnhideWhenUsed="0" w:defQFormat="0" w:count="376">
     <w:lsdException w:name="Normal" w:uiPriority="0" w:qFormat="1"/>
     <w:lsdException w:name="heading 1" w:uiPriority="9" w:qFormat="1"/>
     <w:lsdException w:name="heading 2" w:semiHidden="1" w:uiPriority="9" w:unhideWhenUsed="1" w:qFormat="1"/>
@@ -2569,6 +2509,11 @@
     <w:lsdException w:name="List Table 5 Dark Accent 6" w:uiPriority="50"/>
     <w:lsdException w:name="List Table 6 Colorful Accent 6" w:uiPriority="51"/>
     <w:lsdException w:name="List Table 7 Colorful Accent 6" w:uiPriority="52"/>
+    <w:lsdException w:name="Mention" w:semiHidden="1" w:unhideWhenUsed="1"/>
+    <w:lsdException w:name="Smart Hyperlink" w:semiHidden="1" w:unhideWhenUsed="1"/>
+    <w:lsdException w:name="Hashtag" w:semiHidden="1" w:unhideWhenUsed="1"/>
+    <w:lsdException w:name="Unresolved Mention" w:semiHidden="1" w:unhideWhenUsed="1"/>
+    <w:lsdException w:name="Smart Link" w:semiHidden="1" w:unhideWhenUsed="1"/>
   </w:latentStyles>
   <w:style w:type="paragraph" w:default="1" w:styleId="Normal">
     <w:name w:val="Normal"/>

</xml_diff>